<commit_message>
changed theme colour and screenshot for capstone
</commit_message>
<xml_diff>
--- a/chanjiaen-resume.docx
+++ b/chanjiaen-resume.docx
@@ -214,7 +214,27 @@
           <w:u w:val="single"/>
           <w:rtl w:val="off"/>
         </w:rPr>
-        <w:t>https://www.linkedin.com/in/chan-jia-en-114b79337/</w:t>
+        <w:t>https://www.lin</w:t>
+      </w:r>
+      <w:r>
+        <w:rPr>
+          <w:color w:val="2a7b89"/>
+          <w:sz w:val="24"/>
+          <w:szCs w:val="24"/>
+          <w:u w:val="single"/>
+          <w:rtl w:val="off"/>
+        </w:rPr>
+        <w:t>k</w:t>
+      </w:r>
+      <w:r>
+        <w:rPr>
+          <w:color w:val="2a7b89"/>
+          <w:sz w:val="24"/>
+          <w:szCs w:val="24"/>
+          <w:u w:val="single"/>
+          <w:rtl w:val="off"/>
+        </w:rPr>
+        <w:t>edin.com/in/chan-jia-en-114b79337/</w:t>
       </w:r>
       <w:r>
         <w:rPr>
@@ -231,6 +251,69 @@
           <w:rtl w:val="off"/>
         </w:rPr>
         <w:t xml:space="preserve"> </w:t>
+      </w:r>
+    </w:p>
+    <w:p>
+      <w:pPr>
+        <w:spacing w:after="0"/>
+        <w:rPr>
+          <w:color w:val="2a7b89"/>
+          <w:sz w:val="24"/>
+          <w:szCs w:val="24"/>
+          <w:u w:val="single"/>
+        </w:rPr>
+      </w:pPr>
+      <w:r>
+        <w:rPr>
+          <w:sz w:val="24"/>
+          <w:szCs w:val="24"/>
+        </w:rPr>
+        <w:t xml:space="preserve">Portfolio: </w:t>
+      </w:r>
+      <w:r>
+        <w:rPr>
+          <w:rStyle w:val="Hyperlink"/>
+          <w:color w:val="2a7b89"/>
+          <w:sz w:val="24"/>
+          <w:szCs w:val="24"/>
+        </w:rPr>
+        <w:fldChar w:fldCharType="begin"/>
+      </w:r>
+      <w:r>
+        <w:rPr>
+          <w:rStyle w:val="Hyperlink"/>
+          <w:color w:val="2a7b89"/>
+          <w:sz w:val="24"/>
+          <w:szCs w:val="24"/>
+        </w:rPr>
+        <w:instrText xml:space="preserve">HYPERLINK "https://chanjesg.github.io/"</w:instrText>
+      </w:r>
+      <w:r>
+        <w:rPr>
+          <w:rStyle w:val="Hyperlink"/>
+          <w:color w:val="2a7b89"/>
+          <w:sz w:val="24"/>
+          <w:szCs w:val="24"/>
+        </w:rPr>
+        <w:fldChar w:fldCharType="separate"/>
+      </w:r>
+      <w:r>
+        <w:rPr>
+          <w:rStyle w:val="Hyperlink"/>
+          <w:color w:val="2a7b89"/>
+          <w:sz w:val="24"/>
+          <w:szCs w:val="24"/>
+        </w:rPr>
+        <w:t>https://chanjesg.github.io/</w:t>
+      </w:r>
+      <w:r>
+        <w:rPr>
+          <w:color w:val="2a7b89"/>
+          <w:sz w:val="24"/>
+          <w:szCs w:val="24"/>
+          <w:u w:val="single"/>
+        </w:rPr>
+        <w:fldChar w:fldCharType="end"/>
       </w:r>
     </w:p>
     <w:p>
@@ -574,7 +657,7 @@
           <w:rtl w:val="off"/>
           <w:lang w:val="en-US"/>
         </w:rPr>
-        <w:t xml:space="preserve">Beyond technical skills, I bring a detail-oriented mindset, organizational prowess, and a knack for learning quickly. Combined with my growing expertise in full-stack technologies, I’m ready to take on challenges in the tech world and contribute to innovative projects. </w:t>
+        <w:t xml:space="preserve">Beyond technical skills, I bring a detail-oriented mindset and a knack for learning quickly. Combined with my growing expertise in full-stack technologies, I’m ready to take on challenges in the tech world and contribute to innovative projects. </w:t>
       </w:r>
     </w:p>
     <w:p>
@@ -1212,6 +1295,68 @@
     </w:p>
     <w:p>
       <w:pPr>
+        <w:keepNext w:val="off"/>
+        <w:keepLines w:val="off"/>
+        <w:pageBreakBefore w:val="off"/>
+        <w:widowControl w:val="on"/>
+        <w:pBdr>
+          <w:top w:val="nil" w:sz="4" w:space="0"/>
+          <w:left w:val="nil" w:sz="4" w:space="0"/>
+          <w:bottom w:val="nil" w:sz="4" w:space="0"/>
+          <w:right w:val="nil" w:sz="4" w:space="0"/>
+          <w:between w:val="nil" w:sz="4" w:space="0"/>
+        </w:pBdr>
+        <w:shd w:val="clear" w:fill="auto"/>
+        <w:spacing w:before="0" w:after="240" w:line="288" w:lineRule="auto"/>
+        <w:ind w:left="0" w:right="0" w:firstLine="0"/>
+        <w:jc w:val="left"/>
+        <w:rPr>
+          <w:rFonts w:ascii="Cambria" w:cs="Cambria" w:eastAsia="Cambria" w:hAnsi="Cambria"/>
+          <w:b w:val="off"/>
+          <w:i w:val="off"/>
+          <w:smallCaps w:val="off"/>
+          <w:color w:val="404040"/>
+          <w:sz w:val="24"/>
+          <w:szCs w:val="24"/>
+          <w:u w:val="none"/>
+          <w:shd w:val="clear" w:fill="auto"/>
+          <w:vertAlign w:val="baseline"/>
+        </w:rPr>
+      </w:pPr>
+    </w:p>
+    <w:p>
+      <w:pPr>
+        <w:keepNext w:val="off"/>
+        <w:keepLines w:val="off"/>
+        <w:pageBreakBefore w:val="off"/>
+        <w:widowControl w:val="on"/>
+        <w:pBdr>
+          <w:top w:val="nil" w:sz="4" w:space="0"/>
+          <w:left w:val="nil" w:sz="4" w:space="0"/>
+          <w:bottom w:val="nil" w:sz="4" w:space="0"/>
+          <w:right w:val="nil" w:sz="4" w:space="0"/>
+          <w:between w:val="nil" w:sz="4" w:space="0"/>
+        </w:pBdr>
+        <w:shd w:val="clear" w:fill="auto"/>
+        <w:spacing w:before="0" w:after="240" w:line="288" w:lineRule="auto"/>
+        <w:ind w:left="0" w:right="0" w:firstLine="0"/>
+        <w:jc w:val="left"/>
+        <w:rPr>
+          <w:rFonts w:ascii="Cambria" w:cs="Cambria" w:eastAsia="Cambria" w:hAnsi="Cambria"/>
+          <w:b w:val="off"/>
+          <w:i w:val="off"/>
+          <w:smallCaps w:val="off"/>
+          <w:color w:val="404040"/>
+          <w:sz w:val="24"/>
+          <w:szCs w:val="24"/>
+          <w:u w:val="none"/>
+          <w:shd w:val="clear" w:fill="auto"/>
+          <w:vertAlign w:val="baseline"/>
+        </w:rPr>
+      </w:pPr>
+    </w:p>
+    <w:p>
+      <w:pPr>
         <w:pStyle w:val="Heading2"/>
         <w:rPr>
           <w:color w:val="auto"/>
@@ -1358,15 +1503,9 @@
           <w:between w:val="nil" w:sz="4" w:space="0"/>
         </w:pBdr>
         <w:shd w:val="clear" w:fill="auto"/>
-        <w:spacing w:before="0" w:after="240" w:line="288" w:lineRule="auto"/>
+        <w:spacing w:before="0" w:after="0" w:line="288" w:lineRule="auto"/>
         <w:ind w:left="216" w:right="0" w:hanging="216"/>
         <w:jc w:val="left"/>
-        <w:rPr>
-          <w:sz w:val="40"/>
-          <w:szCs w:val="40"/>
-        </w:rPr>
-      </w:pPr>
-      <w:r>
         <w:rPr>
           <w:rFonts w:ascii="Cambria" w:cs="Cambria" w:eastAsia="Cambria" w:hAnsi="Cambria"/>
           <w:b w:val="off"/>
@@ -1378,10 +1517,54 @@
           <w:u w:val="none"/>
           <w:shd w:val="clear" w:fill="auto"/>
           <w:vertAlign w:val="baseline"/>
-          <w:rtl w:val="off"/>
+        </w:rPr>
+      </w:pPr>
+      <w:r>
+        <w:rPr>
+          <w:rFonts w:ascii="Cambria" w:cs="Cambria" w:eastAsia="Cambria" w:hAnsi="Cambria"/>
+          <w:b w:val="off"/>
+          <w:i w:val="off"/>
+          <w:smallCaps w:val="off"/>
+          <w:color w:val="404040"/>
+          <w:sz w:val="24"/>
+          <w:szCs w:val="24"/>
+          <w:u w:val="none"/>
+          <w:shd w:val="clear" w:fill="auto"/>
+          <w:vertAlign w:val="baseline"/>
         </w:rPr>
         <w:t xml:space="preserve">Operated radio tracking equipment to monitor and collect data on wild jungle fowl and pigeons </w:t>
       </w:r>
+    </w:p>
+    <w:p>
+      <w:pPr>
+        <w:keepNext w:val="off"/>
+        <w:keepLines w:val="off"/>
+        <w:pageBreakBefore w:val="off"/>
+        <w:widowControl w:val="on"/>
+        <w:pBdr>
+          <w:top w:val="nil" w:sz="4" w:space="0"/>
+          <w:left w:val="nil" w:sz="4" w:space="0"/>
+          <w:bottom w:val="nil" w:sz="4" w:space="0"/>
+          <w:right w:val="nil" w:sz="4" w:space="0"/>
+          <w:between w:val="nil" w:sz="4" w:space="0"/>
+        </w:pBdr>
+        <w:shd w:val="clear" w:fill="auto"/>
+        <w:spacing w:before="0" w:after="0" w:line="288" w:lineRule="auto"/>
+        <w:ind w:left="216" w:right="0" w:firstLine="0"/>
+        <w:jc w:val="left"/>
+        <w:rPr>
+          <w:rFonts w:ascii="Cambria" w:cs="Cambria" w:eastAsia="Cambria" w:hAnsi="Cambria"/>
+          <w:b w:val="off"/>
+          <w:i w:val="off"/>
+          <w:smallCaps w:val="off"/>
+          <w:color w:val="404040"/>
+          <w:sz w:val="24"/>
+          <w:szCs w:val="24"/>
+          <w:u w:val="none"/>
+          <w:shd w:val="clear" w:fill="auto"/>
+          <w:vertAlign w:val="baseline"/>
+        </w:rPr>
+      </w:pPr>
     </w:p>
     <w:p>
       <w:pPr>
@@ -1865,7 +2048,7 @@
       </w:pPr>
     </w:p>
     <w:sectPr>
-      <w:footerReference w:type="default" r:id="rId14"/>
+      <w:footerReference w:type="default" r:id="rId15"/>
       <w:pgSz w:w="12240" w:h="15840" w:orient="portrait"/>
       <w:pgMar w:top="1008" w:right="1152" w:bottom="1152" w:left="1152" w:header="720" w:footer="720"/>
       <w:pgNumType w:start="1"/>

</xml_diff>

<commit_message>
added links for capstone
</commit_message>
<xml_diff>
--- a/chanjiaen-resume.docx
+++ b/chanjiaen-resume.docx
@@ -85,79 +85,6 @@
           <w:rtl w:val="off"/>
         </w:rPr>
         <w:t xml:space="preserve"> | </w:t>
-      </w:r>
-    </w:p>
-    <w:p>
-      <w:pPr>
-        <w:spacing w:after="0"/>
-        <w:rPr>
-          <w:sz w:val="24"/>
-          <w:szCs w:val="24"/>
-        </w:rPr>
-      </w:pPr>
-      <w:r>
-        <w:rPr>
-          <w:sz w:val="24"/>
-          <w:szCs w:val="24"/>
-          <w:rtl w:val="off"/>
-        </w:rPr>
-        <w:t xml:space="preserve">GitHub: </w:t>
-      </w:r>
-      <w:r>
-        <w:rPr>
-          <w:color w:val="2a7b89"/>
-          <w:sz w:val="24"/>
-          <w:szCs w:val="24"/>
-          <w:u w:val="single"/>
-          <w:rtl w:val="off"/>
-        </w:rPr>
-        <w:fldChar w:fldCharType="begin"/>
-      </w:r>
-      <w:r>
-        <w:rPr>
-          <w:color w:val="2a7b89"/>
-          <w:sz w:val="24"/>
-          <w:szCs w:val="24"/>
-          <w:u w:val="single"/>
-          <w:rtl w:val="off"/>
-        </w:rPr>
-        <w:instrText xml:space="preserve">HYPERLINK "https://github.com/ChanJESG" </w:instrText>
-      </w:r>
-      <w:r>
-        <w:rPr>
-          <w:color w:val="2a7b89"/>
-          <w:sz w:val="24"/>
-          <w:szCs w:val="24"/>
-          <w:u w:val="single"/>
-          <w:rtl w:val="off"/>
-        </w:rPr>
-        <w:fldChar w:fldCharType="separate"/>
-      </w:r>
-      <w:r>
-        <w:rPr>
-          <w:color w:val="2a7b89"/>
-          <w:sz w:val="24"/>
-          <w:szCs w:val="24"/>
-          <w:u w:val="single"/>
-          <w:rtl w:val="off"/>
-        </w:rPr>
-        <w:t>https://github.com/ChanJESG</w:t>
-      </w:r>
-      <w:r>
-        <w:rPr>
-          <w:sz w:val="24"/>
-          <w:szCs w:val="24"/>
-          <w:rtl w:val="off"/>
-        </w:rPr>
-        <w:fldChar w:fldCharType="end"/>
-      </w:r>
-      <w:r>
-        <w:rPr>
-          <w:sz w:val="24"/>
-          <w:szCs w:val="24"/>
-          <w:rtl w:val="off"/>
-        </w:rPr>
-        <w:t xml:space="preserve"> </w:t>
       </w:r>
     </w:p>
     <w:p>
@@ -773,7 +700,23 @@
           <w:vertAlign w:val="baseline"/>
           <w:rtl w:val="off"/>
         </w:rPr>
-        <w:t xml:space="preserve">Web Design: HTML and CSS </w:t>
+        <w:t>HTML</w:t>
+      </w:r>
+      <w:r>
+        <w:rPr>
+          <w:rFonts w:ascii="Cambria" w:cs="Cambria" w:eastAsia="Cambria" w:hAnsi="Cambria"/>
+          <w:b w:val="off"/>
+          <w:i w:val="off"/>
+          <w:smallCaps w:val="off"/>
+          <w:color w:val="404040"/>
+          <w:sz w:val="24"/>
+          <w:szCs w:val="24"/>
+          <w:u w:val="none"/>
+          <w:shd w:val="clear" w:fill="auto"/>
+          <w:vertAlign w:val="baseline"/>
+          <w:rtl w:val="off"/>
+        </w:rPr>
+        <w:t>, CSS, React, and JavaScript</w:t>
       </w:r>
     </w:p>
     <w:p>
@@ -809,7 +752,7 @@
           <w:szCs w:val="24"/>
           <w:rtl w:val="off"/>
         </w:rPr>
-        <w:t>JavaScript, Java, SpringBoot, React, MySQL</w:t>
+        <w:t>Java, SpringBoot, MySQL</w:t>
       </w:r>
     </w:p>
     <w:p>
@@ -860,7 +803,7 @@
           <w:vertAlign w:val="baseline"/>
           <w:rtl w:val="off"/>
         </w:rPr>
-        <w:t>Basic Python: Introductory Programming using Python | Republic Polytechnic</w:t>
+        <w:t>Basic Python</w:t>
       </w:r>
     </w:p>
     <w:p>
@@ -950,9 +893,8 @@
           <w:u w:val="none"/>
           <w:shd w:val="clear" w:fill="auto"/>
           <w:vertAlign w:val="baseline"/>
-          <w:rtl w:val="off"/>
-        </w:rPr>
-        <w:t>Completed Colmar Academy task using version Control (Github and Bash) and web development skills (HTML and CSS)</w:t>
+        </w:rPr>
+        <w:t>Developed a mobile reactive webpage based on a specific layout (Colmar Academy webpage)</w:t>
       </w:r>
     </w:p>
     <w:p>
@@ -985,9 +927,8 @@
         <w:rPr>
           <w:sz w:val="24"/>
           <w:szCs w:val="24"/>
-          <w:rtl w:val="off"/>
-        </w:rPr>
-        <w:t>Completed Assessment - Programming a Find Your Hat game. (Javascript)</w:t>
+        </w:rPr>
+        <w:t>Developed a JavaScript console based game - Find Your Hat</w:t>
       </w:r>
     </w:p>
     <w:p>
@@ -1021,9 +962,9 @@
         <w:rPr>
           <w:sz w:val="24"/>
           <w:szCs w:val="24"/>
-          <w:rtl w:val="off"/>
-        </w:rPr>
-        <w:t xml:space="preserve">Capstone project - Social Media Website </w:t>
+          <w:u w:val="none"/>
+        </w:rPr>
+        <w:t>Completed our capstone project - A social media website for plant lovers using Java Spring Boot for the backend, and JavaScript/HTML &amp; Bootstrap/CSS for the frontend. Information displayed on the front end is stored in a SQL database</w:t>
       </w:r>
     </w:p>
     <w:p>
@@ -1326,37 +1267,6 @@
     </w:p>
     <w:p>
       <w:pPr>
-        <w:keepNext w:val="off"/>
-        <w:keepLines w:val="off"/>
-        <w:pageBreakBefore w:val="off"/>
-        <w:widowControl w:val="on"/>
-        <w:pBdr>
-          <w:top w:val="nil" w:sz="4" w:space="0"/>
-          <w:left w:val="nil" w:sz="4" w:space="0"/>
-          <w:bottom w:val="nil" w:sz="4" w:space="0"/>
-          <w:right w:val="nil" w:sz="4" w:space="0"/>
-          <w:between w:val="nil" w:sz="4" w:space="0"/>
-        </w:pBdr>
-        <w:shd w:val="clear" w:fill="auto"/>
-        <w:spacing w:before="0" w:after="240" w:line="288" w:lineRule="auto"/>
-        <w:ind w:left="0" w:right="0" w:firstLine="0"/>
-        <w:jc w:val="left"/>
-        <w:rPr>
-          <w:rFonts w:ascii="Cambria" w:cs="Cambria" w:eastAsia="Cambria" w:hAnsi="Cambria"/>
-          <w:b w:val="off"/>
-          <w:i w:val="off"/>
-          <w:smallCaps w:val="off"/>
-          <w:color w:val="404040"/>
-          <w:sz w:val="24"/>
-          <w:szCs w:val="24"/>
-          <w:u w:val="none"/>
-          <w:shd w:val="clear" w:fill="auto"/>
-          <w:vertAlign w:val="baseline"/>
-        </w:rPr>
-      </w:pPr>
-    </w:p>
-    <w:p>
-      <w:pPr>
         <w:pStyle w:val="Heading2"/>
         <w:rPr>
           <w:color w:val="auto"/>
@@ -2048,7 +1958,7 @@
       </w:pPr>
     </w:p>
     <w:sectPr>
-      <w:footerReference w:type="default" r:id="rId15"/>
+      <w:footerReference w:type="default" r:id="rId18"/>
       <w:pgSz w:w="12240" w:h="15840" w:orient="portrait"/>
       <w:pgMar w:top="1008" w:right="1152" w:bottom="1152" w:left="1152" w:header="720" w:footer="720"/>
       <w:pgNumType w:start="1"/>

</xml_diff>